<commit_message>
Adiciona README.md, exemplo de JS para uma página dinâmica usando a página de adoção
</commit_message>
<xml_diff>
--- a/resumao-modulo-1.docx
+++ b/resumao-modulo-1.docx
@@ -230,6 +230,64 @@
       <w:pPr>
         <w:pStyle w:val="PargrafodaLista"/>
         <w:numPr>
+          <w:ilvl w:val="2"/>
+          <w:numId w:val="1"/>
+        </w:numPr>
+        <w:ind w:left="993"/>
+        <w:rPr>
+          <w:sz w:val="28"/>
+          <w:szCs w:val="28"/>
+        </w:rPr>
+      </w:pPr>
+      <w:r>
+        <w:rPr>
+          <w:sz w:val="28"/>
+          <w:szCs w:val="28"/>
+          <w:u w:val="single"/>
+        </w:rPr>
+        <w:t>Class</w:t>
+      </w:r>
+      <w:r>
+        <w:rPr>
+          <w:sz w:val="28"/>
+          <w:szCs w:val="28"/>
+        </w:rPr>
+        <w:t xml:space="preserve"> – pode ser usado para várias tags</w:t>
+      </w:r>
+    </w:p>
+    <w:p>
+      <w:pPr>
+        <w:pStyle w:val="PargrafodaLista"/>
+        <w:numPr>
+          <w:ilvl w:val="2"/>
+          <w:numId w:val="1"/>
+        </w:numPr>
+        <w:ind w:left="993"/>
+        <w:rPr>
+          <w:sz w:val="28"/>
+          <w:szCs w:val="28"/>
+        </w:rPr>
+      </w:pPr>
+      <w:r>
+        <w:rPr>
+          <w:sz w:val="28"/>
+          <w:szCs w:val="28"/>
+          <w:u w:val="single"/>
+        </w:rPr>
+        <w:t>Id</w:t>
+      </w:r>
+      <w:r>
+        <w:rPr>
+          <w:sz w:val="28"/>
+          <w:szCs w:val="28"/>
+        </w:rPr>
+        <w:t xml:space="preserve"> – só é usado uma vez</w:t>
+      </w:r>
+    </w:p>
+    <w:p>
+      <w:pPr>
+        <w:pStyle w:val="PargrafodaLista"/>
+        <w:numPr>
           <w:ilvl w:val="1"/>
           <w:numId w:val="1"/>
         </w:numPr>
@@ -267,7 +325,22 @@
           <w:sz w:val="28"/>
           <w:szCs w:val="28"/>
         </w:rPr>
-        <w:t xml:space="preserve">Content area (área de conteúdo) </w:t>
+        <w:t xml:space="preserve">Content area </w:t>
+      </w:r>
+      <w:r>
+        <w:rPr>
+          <w:i/>
+          <w:sz w:val="24"/>
+          <w:szCs w:val="28"/>
+        </w:rPr>
+        <w:t>(área de conteúdo)</w:t>
+      </w:r>
+      <w:r>
+        <w:rPr>
+          <w:sz w:val="24"/>
+          <w:szCs w:val="28"/>
+        </w:rPr>
+        <w:t xml:space="preserve"> </w:t>
       </w:r>
     </w:p>
     <w:p>
@@ -279,16 +352,25 @@
         </w:numPr>
         <w:ind w:left="993"/>
         <w:rPr>
-          <w:sz w:val="28"/>
-          <w:szCs w:val="28"/>
-        </w:rPr>
-      </w:pPr>
-      <w:r>
-        <w:rPr>
-          <w:sz w:val="28"/>
-          <w:szCs w:val="28"/>
-        </w:rPr>
-        <w:t xml:space="preserve">Padding (espaçamento interno/área de preenchimento) </w:t>
+          <w:i/>
+          <w:sz w:val="24"/>
+          <w:szCs w:val="28"/>
+        </w:rPr>
+      </w:pPr>
+      <w:r>
+        <w:rPr>
+          <w:sz w:val="28"/>
+          <w:szCs w:val="28"/>
+        </w:rPr>
+        <w:t xml:space="preserve">Padding </w:t>
+      </w:r>
+      <w:r>
+        <w:rPr>
+          <w:i/>
+          <w:sz w:val="24"/>
+          <w:szCs w:val="28"/>
+        </w:rPr>
+        <w:t xml:space="preserve">(espaçamento interno/área de preenchimento) </w:t>
       </w:r>
     </w:p>
     <w:p>
@@ -309,7 +391,15 @@
           <w:sz w:val="28"/>
           <w:szCs w:val="28"/>
         </w:rPr>
-        <w:t>Border (área de borda)</w:t>
+        <w:t xml:space="preserve">Border </w:t>
+      </w:r>
+      <w:r>
+        <w:rPr>
+          <w:i/>
+          <w:sz w:val="24"/>
+          <w:szCs w:val="28"/>
+        </w:rPr>
+        <w:t>(área de borda)</w:t>
       </w:r>
     </w:p>
     <w:p>
@@ -330,7 +420,15 @@
           <w:sz w:val="28"/>
           <w:szCs w:val="28"/>
         </w:rPr>
-        <w:t>Margin (espaçamento externo/área de margem)</w:t>
+        <w:t xml:space="preserve">Margin </w:t>
+      </w:r>
+      <w:r>
+        <w:rPr>
+          <w:i/>
+          <w:sz w:val="24"/>
+          <w:szCs w:val="28"/>
+        </w:rPr>
+        <w:t>(espaçamento externo/área de margem)</w:t>
       </w:r>
     </w:p>
     <w:p>
@@ -478,6 +576,29 @@
           <w:szCs w:val="28"/>
           <w:u w:val="single"/>
         </w:rPr>
+        <w:t>Inline-block</w:t>
+      </w:r>
+    </w:p>
+    <w:p>
+      <w:pPr>
+        <w:pStyle w:val="PargrafodaLista"/>
+        <w:numPr>
+          <w:ilvl w:val="2"/>
+          <w:numId w:val="1"/>
+        </w:numPr>
+        <w:ind w:left="993"/>
+        <w:rPr>
+          <w:sz w:val="28"/>
+          <w:szCs w:val="28"/>
+          <w:u w:val="single"/>
+        </w:rPr>
+      </w:pPr>
+      <w:r>
+        <w:rPr>
+          <w:sz w:val="28"/>
+          <w:szCs w:val="28"/>
+          <w:u w:val="single"/>
+        </w:rPr>
         <w:t>Flex</w:t>
       </w:r>
     </w:p>
@@ -490,6 +611,7 @@
         </w:numPr>
         <w:ind w:left="1276"/>
         <w:rPr>
+          <w:i/>
           <w:sz w:val="28"/>
           <w:szCs w:val="28"/>
         </w:rPr>
@@ -501,6 +623,21 @@
         </w:rPr>
         <w:t>Flex-direction</w:t>
       </w:r>
+      <w:r>
+        <w:rPr>
+          <w:sz w:val="28"/>
+          <w:szCs w:val="28"/>
+        </w:rPr>
+        <w:t xml:space="preserve"> </w:t>
+      </w:r>
+      <w:r>
+        <w:rPr>
+          <w:i/>
+          <w:sz w:val="24"/>
+          <w:szCs w:val="28"/>
+        </w:rPr>
+        <w:t>(direção do eixo principal)</w:t>
+      </w:r>
     </w:p>
     <w:p>
       <w:pPr>
@@ -511,6 +648,7 @@
         </w:numPr>
         <w:ind w:left="1276"/>
         <w:rPr>
+          <w:i/>
           <w:sz w:val="28"/>
           <w:szCs w:val="28"/>
         </w:rPr>
@@ -529,6 +667,212 @@
         </w:rPr>
         <w:t>-content</w:t>
       </w:r>
+      <w:r>
+        <w:rPr>
+          <w:sz w:val="28"/>
+          <w:szCs w:val="28"/>
+        </w:rPr>
+        <w:t xml:space="preserve"> </w:t>
+      </w:r>
+      <w:r>
+        <w:rPr>
+          <w:i/>
+          <w:sz w:val="24"/>
+          <w:szCs w:val="28"/>
+        </w:rPr>
+        <w:t>(justificar conteúdo do eixo principal)</w:t>
+      </w:r>
+    </w:p>
+    <w:p>
+      <w:pPr>
+        <w:pStyle w:val="PargrafodaLista"/>
+        <w:numPr>
+          <w:ilvl w:val="4"/>
+          <w:numId w:val="1"/>
+        </w:numPr>
+        <w:ind w:left="1843"/>
+        <w:rPr>
+          <w:sz w:val="28"/>
+          <w:szCs w:val="28"/>
+        </w:rPr>
+      </w:pPr>
+      <w:r>
+        <w:rPr>
+          <w:sz w:val="28"/>
+          <w:szCs w:val="28"/>
+        </w:rPr>
+        <w:t xml:space="preserve">Flex-start </w:t>
+      </w:r>
+      <w:r>
+        <w:rPr>
+          <w:i/>
+          <w:sz w:val="24"/>
+          <w:szCs w:val="28"/>
+        </w:rPr>
+        <w:t>(todo a esquerda)</w:t>
+      </w:r>
+    </w:p>
+    <w:p>
+      <w:pPr>
+        <w:pStyle w:val="PargrafodaLista"/>
+        <w:numPr>
+          <w:ilvl w:val="4"/>
+          <w:numId w:val="1"/>
+        </w:numPr>
+        <w:ind w:left="1843"/>
+        <w:rPr>
+          <w:sz w:val="28"/>
+          <w:szCs w:val="28"/>
+        </w:rPr>
+      </w:pPr>
+      <w:r>
+        <w:rPr>
+          <w:sz w:val="28"/>
+          <w:szCs w:val="28"/>
+        </w:rPr>
+        <w:t xml:space="preserve">Flex-end </w:t>
+      </w:r>
+      <w:r>
+        <w:rPr>
+          <w:i/>
+          <w:sz w:val="24"/>
+          <w:szCs w:val="28"/>
+        </w:rPr>
+        <w:t>(todo a direita</w:t>
+      </w:r>
+      <w:r>
+        <w:rPr>
+          <w:i/>
+          <w:sz w:val="24"/>
+          <w:szCs w:val="28"/>
+        </w:rPr>
+        <w:t>)</w:t>
+      </w:r>
+    </w:p>
+    <w:p>
+      <w:pPr>
+        <w:pStyle w:val="PargrafodaLista"/>
+        <w:numPr>
+          <w:ilvl w:val="4"/>
+          <w:numId w:val="1"/>
+        </w:numPr>
+        <w:ind w:left="1843"/>
+        <w:rPr>
+          <w:sz w:val="24"/>
+          <w:szCs w:val="28"/>
+        </w:rPr>
+      </w:pPr>
+      <w:r>
+        <w:rPr>
+          <w:sz w:val="28"/>
+          <w:szCs w:val="28"/>
+        </w:rPr>
+        <w:t xml:space="preserve">Center </w:t>
+      </w:r>
+      <w:r>
+        <w:rPr>
+          <w:i/>
+          <w:sz w:val="24"/>
+          <w:szCs w:val="28"/>
+        </w:rPr>
+        <w:t>(ao centro)</w:t>
+      </w:r>
+    </w:p>
+    <w:p>
+      <w:pPr>
+        <w:pStyle w:val="PargrafodaLista"/>
+        <w:numPr>
+          <w:ilvl w:val="4"/>
+          <w:numId w:val="1"/>
+        </w:numPr>
+        <w:ind w:left="1843"/>
+        <w:rPr>
+          <w:sz w:val="28"/>
+          <w:szCs w:val="28"/>
+        </w:rPr>
+      </w:pPr>
+      <w:r>
+        <w:rPr>
+          <w:sz w:val="28"/>
+          <w:szCs w:val="28"/>
+        </w:rPr>
+        <w:t>Space-between</w:t>
+      </w:r>
+      <w:r>
+        <w:rPr>
+          <w:i/>
+          <w:sz w:val="28"/>
+          <w:szCs w:val="28"/>
+        </w:rPr>
+        <w:t xml:space="preserve"> </w:t>
+      </w:r>
+      <w:r>
+        <w:rPr>
+          <w:i/>
+          <w:sz w:val="24"/>
+          <w:szCs w:val="28"/>
+        </w:rPr>
+        <w:t>(espaçamento entre os elementos)</w:t>
+      </w:r>
+    </w:p>
+    <w:p>
+      <w:pPr>
+        <w:pStyle w:val="PargrafodaLista"/>
+        <w:numPr>
+          <w:ilvl w:val="4"/>
+          <w:numId w:val="1"/>
+        </w:numPr>
+        <w:ind w:left="1843"/>
+        <w:rPr>
+          <w:sz w:val="28"/>
+          <w:szCs w:val="28"/>
+        </w:rPr>
+      </w:pPr>
+      <w:r>
+        <w:rPr>
+          <w:sz w:val="28"/>
+          <w:szCs w:val="28"/>
+        </w:rPr>
+        <w:t xml:space="preserve">Space-around </w:t>
+      </w:r>
+      <w:r>
+        <w:rPr>
+          <w:i/>
+          <w:sz w:val="24"/>
+          <w:szCs w:val="28"/>
+        </w:rPr>
+        <w:t>(espaçamento ao redor)</w:t>
+      </w:r>
+    </w:p>
+    <w:p>
+      <w:pPr>
+        <w:pStyle w:val="PargrafodaLista"/>
+        <w:numPr>
+          <w:ilvl w:val="4"/>
+          <w:numId w:val="1"/>
+        </w:numPr>
+        <w:ind w:left="1843"/>
+        <w:rPr>
+          <w:sz w:val="28"/>
+          <w:szCs w:val="28"/>
+        </w:rPr>
+      </w:pPr>
+      <w:r>
+        <w:rPr>
+          <w:sz w:val="28"/>
+          <w:szCs w:val="28"/>
+        </w:rPr>
+        <w:lastRenderedPageBreak/>
+        <w:t xml:space="preserve">Space-evenly </w:t>
+      </w:r>
+      <w:r>
+        <w:rPr>
+          <w:i/>
+          <w:sz w:val="24"/>
+          <w:szCs w:val="28"/>
+        </w:rPr>
+        <w:t>(espaçamento uniforme)</w:t>
+      </w:r>
     </w:p>
     <w:p>
       <w:pPr>
@@ -550,6 +894,125 @@
         </w:rPr>
         <w:t>Align-items</w:t>
       </w:r>
+      <w:r>
+        <w:rPr>
+          <w:sz w:val="28"/>
+          <w:szCs w:val="28"/>
+        </w:rPr>
+        <w:t xml:space="preserve"> (</w:t>
+      </w:r>
+      <w:r>
+        <w:rPr>
+          <w:sz w:val="28"/>
+          <w:szCs w:val="28"/>
+        </w:rPr>
+        <w:t>alinhamento do eixo secundário)</w:t>
+      </w:r>
+    </w:p>
+    <w:p>
+      <w:pPr>
+        <w:pStyle w:val="PargrafodaLista"/>
+        <w:numPr>
+          <w:ilvl w:val="4"/>
+          <w:numId w:val="1"/>
+        </w:numPr>
+        <w:ind w:left="1843"/>
+        <w:rPr>
+          <w:sz w:val="28"/>
+          <w:szCs w:val="28"/>
+        </w:rPr>
+      </w:pPr>
+      <w:r>
+        <w:rPr>
+          <w:sz w:val="28"/>
+          <w:szCs w:val="28"/>
+        </w:rPr>
+        <w:t>Flex-start</w:t>
+      </w:r>
+    </w:p>
+    <w:p>
+      <w:pPr>
+        <w:pStyle w:val="PargrafodaLista"/>
+        <w:numPr>
+          <w:ilvl w:val="4"/>
+          <w:numId w:val="1"/>
+        </w:numPr>
+        <w:ind w:left="1843"/>
+        <w:rPr>
+          <w:sz w:val="28"/>
+          <w:szCs w:val="28"/>
+        </w:rPr>
+      </w:pPr>
+      <w:r>
+        <w:rPr>
+          <w:sz w:val="28"/>
+          <w:szCs w:val="28"/>
+        </w:rPr>
+        <w:t>Flex-end</w:t>
+      </w:r>
+    </w:p>
+    <w:p>
+      <w:pPr>
+        <w:pStyle w:val="PargrafodaLista"/>
+        <w:numPr>
+          <w:ilvl w:val="4"/>
+          <w:numId w:val="1"/>
+        </w:numPr>
+        <w:ind w:left="1843"/>
+        <w:rPr>
+          <w:sz w:val="28"/>
+          <w:szCs w:val="28"/>
+        </w:rPr>
+      </w:pPr>
+      <w:r>
+        <w:rPr>
+          <w:sz w:val="28"/>
+          <w:szCs w:val="28"/>
+        </w:rPr>
+        <w:t>Center</w:t>
+      </w:r>
+    </w:p>
+    <w:p>
+      <w:pPr>
+        <w:pStyle w:val="PargrafodaLista"/>
+        <w:numPr>
+          <w:ilvl w:val="4"/>
+          <w:numId w:val="1"/>
+        </w:numPr>
+        <w:ind w:left="1843"/>
+        <w:rPr>
+          <w:sz w:val="28"/>
+          <w:szCs w:val="28"/>
+        </w:rPr>
+      </w:pPr>
+      <w:r>
+        <w:rPr>
+          <w:sz w:val="28"/>
+          <w:szCs w:val="28"/>
+        </w:rPr>
+        <w:t>Stretch</w:t>
+      </w:r>
+    </w:p>
+    <w:p>
+      <w:pPr>
+        <w:pStyle w:val="PargrafodaLista"/>
+        <w:numPr>
+          <w:ilvl w:val="4"/>
+          <w:numId w:val="1"/>
+        </w:numPr>
+        <w:ind w:left="1843"/>
+        <w:rPr>
+          <w:sz w:val="28"/>
+          <w:szCs w:val="28"/>
+        </w:rPr>
+      </w:pPr>
+      <w:r>
+        <w:rPr>
+          <w:sz w:val="28"/>
+          <w:szCs w:val="28"/>
+        </w:rPr>
+        <w:t>Baseline</w:t>
+      </w:r>
     </w:p>
     <w:p>
       <w:pPr>
@@ -569,7 +1032,70 @@
           <w:sz w:val="28"/>
           <w:szCs w:val="28"/>
         </w:rPr>
-        <w:t>Flex-align</w:t>
+        <w:t>Flex-wrap</w:t>
+      </w:r>
+    </w:p>
+    <w:p>
+      <w:pPr>
+        <w:pStyle w:val="PargrafodaLista"/>
+        <w:numPr>
+          <w:ilvl w:val="4"/>
+          <w:numId w:val="1"/>
+        </w:numPr>
+        <w:ind w:left="1843"/>
+        <w:rPr>
+          <w:sz w:val="28"/>
+          <w:szCs w:val="28"/>
+        </w:rPr>
+      </w:pPr>
+      <w:r>
+        <w:rPr>
+          <w:sz w:val="28"/>
+          <w:szCs w:val="28"/>
+        </w:rPr>
+        <w:t>Wrap</w:t>
+      </w:r>
+    </w:p>
+    <w:p>
+      <w:pPr>
+        <w:pStyle w:val="PargrafodaLista"/>
+        <w:numPr>
+          <w:ilvl w:val="4"/>
+          <w:numId w:val="1"/>
+        </w:numPr>
+        <w:ind w:left="1843"/>
+        <w:rPr>
+          <w:sz w:val="28"/>
+          <w:szCs w:val="28"/>
+        </w:rPr>
+      </w:pPr>
+      <w:r>
+        <w:rPr>
+          <w:sz w:val="28"/>
+          <w:szCs w:val="28"/>
+        </w:rPr>
+        <w:t>Nowrap</w:t>
+      </w:r>
+    </w:p>
+    <w:p>
+      <w:pPr>
+        <w:pStyle w:val="PargrafodaLista"/>
+        <w:numPr>
+          <w:ilvl w:val="4"/>
+          <w:numId w:val="1"/>
+        </w:numPr>
+        <w:ind w:left="1843"/>
+        <w:rPr>
+          <w:sz w:val="28"/>
+          <w:szCs w:val="28"/>
+        </w:rPr>
+      </w:pPr>
+      <w:r>
+        <w:rPr>
+          <w:sz w:val="28"/>
+          <w:szCs w:val="28"/>
+        </w:rPr>
+        <w:t>Wrap-reverse</w:t>
       </w:r>
     </w:p>
     <w:p>
@@ -590,7 +1116,7 @@
           <w:sz w:val="28"/>
           <w:szCs w:val="28"/>
         </w:rPr>
-        <w:t>Flex-wrap</w:t>
+        <w:t>Flex-grow</w:t>
       </w:r>
     </w:p>
     <w:p>
@@ -611,7 +1137,14 @@
           <w:sz w:val="28"/>
           <w:szCs w:val="28"/>
         </w:rPr>
-        <w:t>Flex-grow/flex-shrink</w:t>
+        <w:t>F</w:t>
+      </w:r>
+      <w:r>
+        <w:rPr>
+          <w:sz w:val="28"/>
+          <w:szCs w:val="28"/>
+        </w:rPr>
+        <w:t>lex-shrink</w:t>
       </w:r>
     </w:p>
     <w:p>
@@ -629,7 +1162,6 @@
           <w:noProof/>
           <w:lang w:eastAsia="pt-BR"/>
         </w:rPr>
-        <w:lastRenderedPageBreak/>
         <w:drawing>
           <wp:inline distT="0" distB="0" distL="0" distR="0">
             <wp:extent cx="2571750" cy="3371718"/>
@@ -683,7 +1215,7 @@
         </w:rPr>
         <w:drawing>
           <wp:inline distT="0" distB="0" distL="0" distR="0">
-            <wp:extent cx="3093645" cy="2990850"/>
+            <wp:extent cx="3090437" cy="3370521"/>
             <wp:effectExtent l="19050" t="0" r="0" b="0"/>
             <wp:docPr id="5" name="Imagem 5" descr="css | Flexbox: Align-items and align-content difference"/>
             <wp:cNvGraphicFramePr>
@@ -708,7 +1240,7 @@
                   <pic:spPr bwMode="auto">
                     <a:xfrm>
                       <a:off x="0" y="0"/>
-                      <a:ext cx="3093645" cy="2990850"/>
+                      <a:ext cx="3093645" cy="3374019"/>
                     </a:xfrm>
                     <a:prstGeom prst="rect">
                       <a:avLst/>
@@ -753,6 +1285,14 @@
         </w:rPr>
         <w:t>Media Query</w:t>
       </w:r>
+      <w:r>
+        <w:rPr>
+          <w:sz w:val="28"/>
+          <w:szCs w:val="28"/>
+          <w:u w:val="single"/>
+        </w:rPr>
+        <w:t xml:space="preserve"> (@)</w:t>
+      </w:r>
     </w:p>
     <w:p>
       <w:pPr>
@@ -776,6 +1316,14 @@
         </w:rPr>
         <w:t>Pseudo-classes</w:t>
       </w:r>
+      <w:r>
+        <w:rPr>
+          <w:sz w:val="28"/>
+          <w:szCs w:val="28"/>
+          <w:u w:val="single"/>
+        </w:rPr>
+        <w:t xml:space="preserve"> (:)</w:t>
+      </w:r>
     </w:p>
     <w:p>
       <w:pPr>
@@ -798,6 +1346,14 @@
           <w:u w:val="single"/>
         </w:rPr>
         <w:t>Pseudo-elementos</w:t>
+      </w:r>
+      <w:r>
+        <w:rPr>
+          <w:sz w:val="28"/>
+          <w:szCs w:val="28"/>
+          <w:u w:val="single"/>
+        </w:rPr>
+        <w:t xml:space="preserve"> (::)</w:t>
       </w:r>
     </w:p>
     <w:p>
@@ -895,6 +1451,103 @@
         </w:numPr>
         <w:ind w:left="993"/>
         <w:rPr>
+          <w:i/>
+          <w:sz w:val="24"/>
+          <w:szCs w:val="28"/>
+        </w:rPr>
+      </w:pPr>
+      <w:r>
+        <w:rPr>
+          <w:sz w:val="28"/>
+          <w:szCs w:val="28"/>
+        </w:rPr>
+        <w:t xml:space="preserve">Git config --global user.email “ ” </w:t>
+      </w:r>
+      <w:r>
+        <w:rPr>
+          <w:i/>
+          <w:sz w:val="24"/>
+          <w:szCs w:val="28"/>
+        </w:rPr>
+        <w:t>(cadastrar email – usar email cadastrado no Github)</w:t>
+      </w:r>
+    </w:p>
+    <w:p>
+      <w:pPr>
+        <w:pStyle w:val="PargrafodaLista"/>
+        <w:numPr>
+          <w:ilvl w:val="2"/>
+          <w:numId w:val="1"/>
+        </w:numPr>
+        <w:ind w:left="993"/>
+        <w:rPr>
+          <w:sz w:val="28"/>
+          <w:szCs w:val="28"/>
+        </w:rPr>
+      </w:pPr>
+      <w:r>
+        <w:rPr>
+          <w:sz w:val="28"/>
+          <w:szCs w:val="28"/>
+        </w:rPr>
+        <w:t>Git config --global user.name “ ”</w:t>
+      </w:r>
+      <w:r>
+        <w:rPr>
+          <w:sz w:val="28"/>
+          <w:szCs w:val="28"/>
+        </w:rPr>
+        <w:t xml:space="preserve"> </w:t>
+      </w:r>
+      <w:r>
+        <w:rPr>
+          <w:i/>
+          <w:sz w:val="24"/>
+          <w:szCs w:val="28"/>
+        </w:rPr>
+        <w:t>(cadastrar o nome)</w:t>
+      </w:r>
+    </w:p>
+    <w:p>
+      <w:pPr>
+        <w:pStyle w:val="PargrafodaLista"/>
+        <w:numPr>
+          <w:ilvl w:val="2"/>
+          <w:numId w:val="1"/>
+        </w:numPr>
+        <w:ind w:left="993"/>
+        <w:rPr>
+          <w:b/>
+          <w:i/>
+          <w:sz w:val="28"/>
+          <w:szCs w:val="28"/>
+        </w:rPr>
+      </w:pPr>
+      <w:r>
+        <w:rPr>
+          <w:sz w:val="28"/>
+          <w:szCs w:val="28"/>
+        </w:rPr>
+        <w:t xml:space="preserve">Git init </w:t>
+      </w:r>
+      <w:r>
+        <w:rPr>
+          <w:i/>
+          <w:sz w:val="24"/>
+          <w:szCs w:val="28"/>
+        </w:rPr>
+        <w:t>(selecionar a pasta para ser observada)</w:t>
+      </w:r>
+    </w:p>
+    <w:p>
+      <w:pPr>
+        <w:pStyle w:val="PargrafodaLista"/>
+        <w:numPr>
+          <w:ilvl w:val="2"/>
+          <w:numId w:val="1"/>
+        </w:numPr>
+        <w:ind w:left="993"/>
+        <w:rPr>
           <w:sz w:val="28"/>
           <w:szCs w:val="28"/>
         </w:rPr>
@@ -905,6 +1558,28 @@
           <w:szCs w:val="28"/>
         </w:rPr>
         <w:t>Git branch -M main</w:t>
+      </w:r>
+      <w:r>
+        <w:rPr>
+          <w:sz w:val="28"/>
+          <w:szCs w:val="28"/>
+        </w:rPr>
+        <w:t xml:space="preserve"> </w:t>
+      </w:r>
+      <w:r>
+        <w:rPr>
+          <w:i/>
+          <w:sz w:val="24"/>
+          <w:szCs w:val="28"/>
+        </w:rPr>
+        <w:t>(mudar de master para main)</w:t>
+      </w:r>
+      <w:r>
+        <w:rPr>
+          <w:sz w:val="24"/>
+          <w:szCs w:val="28"/>
+        </w:rPr>
+        <w:t xml:space="preserve"> </w:t>
       </w:r>
     </w:p>
     <w:p>
@@ -926,7 +1601,23 @@
           <w:sz w:val="28"/>
           <w:szCs w:val="28"/>
         </w:rPr>
+        <w:lastRenderedPageBreak/>
         <w:t>Git status</w:t>
+      </w:r>
+      <w:r>
+        <w:rPr>
+          <w:sz w:val="28"/>
+          <w:szCs w:val="28"/>
+        </w:rPr>
+        <w:t xml:space="preserve"> </w:t>
+      </w:r>
+      <w:r>
+        <w:rPr>
+          <w:i/>
+          <w:sz w:val="24"/>
+          <w:szCs w:val="28"/>
+        </w:rPr>
+        <w:t>(ver o que tem no repositório)</w:t>
       </w:r>
     </w:p>
     <w:p>
@@ -950,6 +1641,21 @@
         </w:rPr>
         <w:t>Git add .</w:t>
       </w:r>
+      <w:r>
+        <w:rPr>
+          <w:sz w:val="28"/>
+          <w:szCs w:val="28"/>
+        </w:rPr>
+        <w:t xml:space="preserve"> </w:t>
+      </w:r>
+      <w:r>
+        <w:rPr>
+          <w:i/>
+          <w:sz w:val="24"/>
+          <w:szCs w:val="28"/>
+        </w:rPr>
+        <w:t>(adciona todos os elementos para o git observar)</w:t>
+      </w:r>
     </w:p>
     <w:p>
       <w:pPr>
@@ -977,7 +1683,29 @@
           <w:sz w:val="28"/>
           <w:szCs w:val="28"/>
         </w:rPr>
-        <w:t>commit –m “ ”</w:t>
+        <w:t>commit -</w:t>
+      </w:r>
+      <w:r>
+        <w:rPr>
+          <w:sz w:val="28"/>
+          <w:szCs w:val="28"/>
+        </w:rPr>
+        <w:t>m “ ”</w:t>
+      </w:r>
+      <w:r>
+        <w:rPr>
+          <w:sz w:val="28"/>
+          <w:szCs w:val="28"/>
+        </w:rPr>
+        <w:t xml:space="preserve"> </w:t>
+      </w:r>
+      <w:r>
+        <w:rPr>
+          <w:i/>
+          <w:sz w:val="24"/>
+          <w:szCs w:val="28"/>
+        </w:rPr>
+        <w:t>(comentar o que foi feito na alteração)</w:t>
       </w:r>
     </w:p>
     <w:p>
@@ -999,7 +1727,59 @@
           <w:sz w:val="28"/>
           <w:szCs w:val="28"/>
         </w:rPr>
+        <w:t xml:space="preserve">Git log </w:t>
+      </w:r>
+      <w:r>
+        <w:rPr>
+          <w:i/>
+          <w:sz w:val="24"/>
+          <w:szCs w:val="28"/>
+        </w:rPr>
+        <w:t>(mostra o comentário feito e a data em que ocorreu)</w:t>
+      </w:r>
+    </w:p>
+    <w:p>
+      <w:pPr>
+        <w:pStyle w:val="PargrafodaLista"/>
+        <w:numPr>
+          <w:ilvl w:val="2"/>
+          <w:numId w:val="1"/>
+        </w:numPr>
+        <w:ind w:left="993"/>
+        <w:rPr>
+          <w:b/>
+          <w:sz w:val="32"/>
+          <w:szCs w:val="28"/>
+        </w:rPr>
+      </w:pPr>
+      <w:r>
+        <w:rPr>
+          <w:sz w:val="28"/>
+          <w:szCs w:val="28"/>
+        </w:rPr>
         <w:t>Git push</w:t>
+      </w:r>
+      <w:r>
+        <w:rPr>
+          <w:sz w:val="28"/>
+          <w:szCs w:val="28"/>
+        </w:rPr>
+        <w:t xml:space="preserve"> </w:t>
+      </w:r>
+      <w:r>
+        <w:rPr>
+          <w:i/>
+          <w:sz w:val="24"/>
+          <w:szCs w:val="28"/>
+        </w:rPr>
+        <w:t>(enviar os arquivos e comentários para o Github)</w:t>
+      </w:r>
+      <w:r>
+        <w:rPr>
+          <w:sz w:val="24"/>
+          <w:szCs w:val="28"/>
+        </w:rPr>
+        <w:t xml:space="preserve"> </w:t>
       </w:r>
     </w:p>
     <w:p>
@@ -1143,7 +1923,7 @@
   <w:abstractNum w:abstractNumId="0">
     <w:nsid w:val="26636767"/>
     <w:multiLevelType w:val="hybridMultilevel"/>
-    <w:tmpl w:val="28628BC0"/>
+    <w:tmpl w:val="1FD20A1E"/>
     <w:lvl w:ilvl="0" w:tplc="0416000F">
       <w:start w:val="1"/>
       <w:numFmt w:val="decimal"/>
@@ -1192,16 +1972,16 @@
         <w:rFonts w:ascii="Courier New" w:hAnsi="Courier New" w:cs="Courier New" w:hint="default"/>
       </w:rPr>
     </w:lvl>
-    <w:lvl w:ilvl="4" w:tplc="04160003" w:tentative="1">
+    <w:lvl w:ilvl="4" w:tplc="04160009">
       <w:start w:val="1"/>
       <w:numFmt w:val="bullet"/>
-      <w:lvlText w:val="o"/>
+      <w:lvlText w:val=""/>
       <w:lvlJc w:val="left"/>
       <w:pPr>
         <w:ind w:left="3600" w:hanging="360"/>
       </w:pPr>
       <w:rPr>
-        <w:rFonts w:ascii="Courier New" w:hAnsi="Courier New" w:cs="Courier New" w:hint="default"/>
+        <w:rFonts w:ascii="Wingdings" w:hAnsi="Wingdings" w:hint="default"/>
       </w:rPr>
     </w:lvl>
     <w:lvl w:ilvl="5" w:tplc="04160005" w:tentative="1">

</xml_diff>